<commit_message>
9th commit - all static address change to static tag
</commit_message>
<xml_diff>
--- a/00/001-لیست ویدئوها.docx
+++ b/00/001-لیست ویدئوها.docx
@@ -9727,7 +9727,7 @@
         <w:outlineLvl w:val="1"/>
         <w:rPr>
           <w:highlight w:val="none"/>
-          <w:shd w:fill="auto" w:val="clear"/>
+          <w:shd w:fill="FFFF00" w:val="clear"/>
         </w:rPr>
       </w:pPr>
       <w:r>
@@ -9737,7 +9737,7 @@
           <w:sz w:val="23"/>
           <w:sz w:val="23"/>
           <w:szCs w:val="23"/>
-          <w:shd w:fill="auto" w:val="clear"/>
+          <w:shd w:fill="FFFF00" w:val="clear"/>
           <w:rtl w:val="true"/>
         </w:rPr>
         <w:t xml:space="preserve">پیاده سازی </w:t>
@@ -9748,7 +9748,7 @@
           <w:color w:val="1E2F38"/>
           <w:sz w:val="23"/>
           <w:szCs w:val="23"/>
-          <w:shd w:fill="auto" w:val="clear"/>
+          <w:shd w:fill="FFFF00" w:val="clear"/>
         </w:rPr>
         <w:t>SiteSetting</w:t>
       </w:r>
@@ -9758,7 +9758,7 @@
           <w:color w:val="1E2F38"/>
           <w:sz w:val="23"/>
           <w:szCs w:val="23"/>
-          <w:shd w:fill="auto" w:val="clear"/>
+          <w:shd w:fill="FFFF00" w:val="clear"/>
           <w:rtl w:val="true"/>
         </w:rPr>
         <w:t xml:space="preserve"> </w:t>
@@ -9770,7 +9770,7 @@
           <w:sz w:val="23"/>
           <w:sz w:val="23"/>
           <w:szCs w:val="23"/>
-          <w:shd w:fill="auto" w:val="clear"/>
+          <w:shd w:fill="FFFF00" w:val="clear"/>
           <w:rtl w:val="true"/>
         </w:rPr>
         <w:t xml:space="preserve">و داینامیک کردن </w:t>
@@ -9781,7 +9781,7 @@
           <w:color w:val="1E2F38"/>
           <w:sz w:val="23"/>
           <w:szCs w:val="23"/>
-          <w:shd w:fill="auto" w:val="clear"/>
+          <w:shd w:fill="FFFF00" w:val="clear"/>
         </w:rPr>
         <w:t>Header</w:t>
       </w:r>
@@ -9791,7 +9791,7 @@
           <w:color w:val="1E2F38"/>
           <w:sz w:val="23"/>
           <w:szCs w:val="23"/>
-          <w:shd w:fill="auto" w:val="clear"/>
+          <w:shd w:fill="FFFF00" w:val="clear"/>
           <w:rtl w:val="true"/>
         </w:rPr>
         <w:t xml:space="preserve"> </w:t>
@@ -9803,7 +9803,7 @@
           <w:sz w:val="23"/>
           <w:sz w:val="23"/>
           <w:szCs w:val="23"/>
-          <w:shd w:fill="auto" w:val="clear"/>
+          <w:shd w:fill="FFFF00" w:val="clear"/>
           <w:rtl w:val="true"/>
         </w:rPr>
         <w:t>سایت</w:t>
@@ -9818,7 +9818,7 @@
         <w:jc w:val="left"/>
         <w:rPr>
           <w:highlight w:val="none"/>
-          <w:shd w:fill="auto" w:val="clear"/>
+          <w:shd w:fill="FFFF00" w:val="clear"/>
         </w:rPr>
       </w:pPr>
       <w:r>
@@ -9827,7 +9827,7 @@
           <w:color w:val="8F9CA7"/>
           <w:sz w:val="21"/>
           <w:szCs w:val="21"/>
-          <w:shd w:fill="auto" w:val="clear"/>
+          <w:shd w:fill="FFFF00" w:val="clear"/>
         </w:rPr>
         <w:t>00:21:00</w:t>
       </w:r>
@@ -9841,7 +9841,7 @@
         <w:jc w:val="left"/>
         <w:rPr>
           <w:highlight w:val="none"/>
-          <w:shd w:fill="auto" w:val="clear"/>
+          <w:shd w:fill="FFFF00" w:val="clear"/>
         </w:rPr>
       </w:pPr>
       <w:r>
@@ -9853,7 +9853,7 @@
           <w:sz w:val="24"/>
           <w:szCs w:val="24"/>
           <w:bdr w:val="single" w:sz="12" w:space="0" w:color="D7E0E9"/>
-          <w:shd w:fill="auto" w:val="clear"/>
+          <w:shd w:fill="FFFF00" w:val="clear"/>
         </w:rPr>
         <w:t>91</w:t>
       </w:r>
@@ -9876,7 +9876,7 @@
         <w:outlineLvl w:val="1"/>
         <w:rPr>
           <w:highlight w:val="none"/>
-          <w:shd w:fill="auto" w:val="clear"/>
+          <w:shd w:fill="FFFF00" w:val="clear"/>
         </w:rPr>
       </w:pPr>
       <w:r>
@@ -9886,7 +9886,7 @@
           <w:sz w:val="23"/>
           <w:sz w:val="23"/>
           <w:szCs w:val="23"/>
-          <w:shd w:fill="auto" w:val="clear"/>
+          <w:shd w:fill="FFFF00" w:val="clear"/>
           <w:rtl w:val="true"/>
         </w:rPr>
         <w:t>داینامیک کردن اطلاعات هدر و فوتر و صفحات درباره ما و تماس با ما</w:t>
@@ -9901,7 +9901,7 @@
         <w:jc w:val="left"/>
         <w:rPr>
           <w:highlight w:val="none"/>
-          <w:shd w:fill="auto" w:val="clear"/>
+          <w:shd w:fill="FFFF00" w:val="clear"/>
         </w:rPr>
       </w:pPr>
       <w:r>
@@ -9910,7 +9910,7 @@
           <w:color w:val="8F9CA7"/>
           <w:sz w:val="21"/>
           <w:szCs w:val="21"/>
-          <w:shd w:fill="auto" w:val="clear"/>
+          <w:shd w:fill="FFFF00" w:val="clear"/>
         </w:rPr>
         <w:t>00:30:00</w:t>
       </w:r>
@@ -9924,7 +9924,7 @@
         <w:jc w:val="left"/>
         <w:rPr>
           <w:highlight w:val="none"/>
-          <w:shd w:fill="auto" w:val="clear"/>
+          <w:shd w:fill="FFFF00" w:val="clear"/>
         </w:rPr>
       </w:pPr>
       <w:r>
@@ -9936,7 +9936,7 @@
           <w:sz w:val="24"/>
           <w:szCs w:val="24"/>
           <w:bdr w:val="single" w:sz="12" w:space="0" w:color="D7E0E9"/>
-          <w:shd w:fill="auto" w:val="clear"/>
+          <w:shd w:fill="FFFF00" w:val="clear"/>
         </w:rPr>
         <w:t>92</w:t>
       </w:r>
@@ -9959,7 +9959,7 @@
         <w:outlineLvl w:val="1"/>
         <w:rPr>
           <w:highlight w:val="none"/>
-          <w:shd w:fill="auto" w:val="clear"/>
+          <w:shd w:fill="FFFF00" w:val="clear"/>
         </w:rPr>
       </w:pPr>
       <w:r>
@@ -9969,7 +9969,7 @@
           <w:sz w:val="23"/>
           <w:sz w:val="23"/>
           <w:szCs w:val="23"/>
-          <w:shd w:fill="auto" w:val="clear"/>
+          <w:shd w:fill="FFFF00" w:val="clear"/>
           <w:rtl w:val="true"/>
         </w:rPr>
         <w:t>داینامیک کردن اسلایدر پروژه</w:t>
@@ -9984,7 +9984,7 @@
         <w:jc w:val="left"/>
         <w:rPr>
           <w:highlight w:val="none"/>
-          <w:shd w:fill="auto" w:val="clear"/>
+          <w:shd w:fill="FFFF00" w:val="clear"/>
         </w:rPr>
       </w:pPr>
       <w:r>
@@ -9993,7 +9993,7 @@
           <w:color w:val="8F9CA7"/>
           <w:sz w:val="21"/>
           <w:szCs w:val="21"/>
-          <w:shd w:fill="auto" w:val="clear"/>
+          <w:shd w:fill="FFFF00" w:val="clear"/>
         </w:rPr>
         <w:t>00:17:00</w:t>
       </w:r>
@@ -10007,7 +10007,7 @@
         <w:jc w:val="left"/>
         <w:rPr>
           <w:highlight w:val="none"/>
-          <w:shd w:fill="auto" w:val="clear"/>
+          <w:shd w:fill="FFFF00" w:val="clear"/>
         </w:rPr>
       </w:pPr>
       <w:r>
@@ -10019,7 +10019,7 @@
           <w:sz w:val="24"/>
           <w:szCs w:val="24"/>
           <w:bdr w:val="single" w:sz="12" w:space="0" w:color="D7E0E9"/>
-          <w:shd w:fill="auto" w:val="clear"/>
+          <w:shd w:fill="FFFF00" w:val="clear"/>
         </w:rPr>
         <w:t>93</w:t>
       </w:r>
@@ -10042,7 +10042,7 @@
         <w:outlineLvl w:val="1"/>
         <w:rPr>
           <w:highlight w:val="none"/>
-          <w:shd w:fill="auto" w:val="clear"/>
+          <w:shd w:fill="FFFF00" w:val="clear"/>
         </w:rPr>
       </w:pPr>
       <w:r>
@@ -10052,7 +10052,7 @@
           <w:sz w:val="23"/>
           <w:sz w:val="23"/>
           <w:szCs w:val="23"/>
-          <w:shd w:fill="auto" w:val="clear"/>
+          <w:shd w:fill="FFFF00" w:val="clear"/>
           <w:rtl w:val="true"/>
         </w:rPr>
         <w:t>ایجاد مدل های مقاله و دسته بندی مقاله</w:t>
@@ -10067,7 +10067,7 @@
         <w:jc w:val="left"/>
         <w:rPr>
           <w:highlight w:val="none"/>
-          <w:shd w:fill="auto" w:val="clear"/>
+          <w:shd w:fill="FFFF00" w:val="clear"/>
         </w:rPr>
       </w:pPr>
       <w:r>
@@ -10076,7 +10076,7 @@
           <w:color w:val="8F9CA7"/>
           <w:sz w:val="21"/>
           <w:szCs w:val="21"/>
-          <w:shd w:fill="auto" w:val="clear"/>
+          <w:shd w:fill="FFFF00" w:val="clear"/>
         </w:rPr>
         <w:t>00:20:00</w:t>
       </w:r>
@@ -10090,7 +10090,7 @@
         <w:jc w:val="left"/>
         <w:rPr>
           <w:highlight w:val="none"/>
-          <w:shd w:fill="auto" w:val="clear"/>
+          <w:shd w:fill="FFFF00" w:val="clear"/>
         </w:rPr>
       </w:pPr>
       <w:r>
@@ -10102,7 +10102,7 @@
           <w:sz w:val="24"/>
           <w:szCs w:val="24"/>
           <w:bdr w:val="single" w:sz="12" w:space="0" w:color="D7E0E9"/>
-          <w:shd w:fill="auto" w:val="clear"/>
+          <w:shd w:fill="FFFF00" w:val="clear"/>
         </w:rPr>
         <w:t>94</w:t>
       </w:r>
@@ -10122,7 +10122,7 @@
         <w:outlineLvl w:val="1"/>
         <w:rPr>
           <w:highlight w:val="none"/>
-          <w:shd w:fill="auto" w:val="clear"/>
+          <w:shd w:fill="FFFF00" w:val="clear"/>
         </w:rPr>
       </w:pPr>
       <w:r>
@@ -10132,7 +10132,7 @@
           <w:sz w:val="23"/>
           <w:sz w:val="23"/>
           <w:szCs w:val="23"/>
-          <w:shd w:fill="auto" w:val="clear"/>
+          <w:shd w:fill="FFFF00" w:val="clear"/>
           <w:rtl w:val="true"/>
         </w:rPr>
         <w:t>نمایش لیست مقالات</w:t>
@@ -10586,7 +10586,7 @@
         <w:outlineLvl w:val="1"/>
         <w:rPr>
           <w:highlight w:val="none"/>
-          <w:shd w:fill="auto" w:val="clear"/>
+          <w:shd w:fill="FFFF00" w:val="clear"/>
         </w:rPr>
       </w:pPr>
       <w:r>
@@ -10596,7 +10596,7 @@
           <w:sz w:val="23"/>
           <w:sz w:val="23"/>
           <w:szCs w:val="23"/>
-          <w:shd w:fill="auto" w:val="clear"/>
+          <w:shd w:fill="FFFF00" w:val="clear"/>
           <w:rtl w:val="true"/>
         </w:rPr>
         <w:t>فیلتر مقالات بر اساس دسته بندی</w:t>
@@ -11739,7 +11739,7 @@
         <w:outlineLvl w:val="1"/>
         <w:rPr>
           <w:highlight w:val="none"/>
-          <w:shd w:fill="auto" w:val="clear"/>
+          <w:shd w:fill="FFFF00" w:val="clear"/>
         </w:rPr>
       </w:pPr>
       <w:r>
@@ -11749,7 +11749,7 @@
           <w:sz w:val="23"/>
           <w:sz w:val="23"/>
           <w:szCs w:val="23"/>
-          <w:shd w:fill="auto" w:val="clear"/>
+          <w:shd w:fill="FFFF00" w:val="clear"/>
           <w:rtl w:val="true"/>
         </w:rPr>
         <w:t>نمایش دسته بندی محصولات</w:t>
@@ -11822,7 +11822,7 @@
         <w:outlineLvl w:val="1"/>
         <w:rPr>
           <w:highlight w:val="none"/>
-          <w:shd w:fill="auto" w:val="clear"/>
+          <w:shd w:fill="FFFF00" w:val="clear"/>
         </w:rPr>
       </w:pPr>
       <w:r>
@@ -11832,7 +11832,7 @@
           <w:sz w:val="23"/>
           <w:sz w:val="23"/>
           <w:szCs w:val="23"/>
-          <w:shd w:fill="auto" w:val="clear"/>
+          <w:shd w:fill="FFFF00" w:val="clear"/>
           <w:rtl w:val="true"/>
         </w:rPr>
         <w:t>پیاده سازی کامپوننت برند محصولات</w:t>
@@ -11905,7 +11905,7 @@
         <w:outlineLvl w:val="1"/>
         <w:rPr>
           <w:highlight w:val="none"/>
-          <w:shd w:fill="auto" w:val="clear"/>
+          <w:shd w:fill="FFFF00" w:val="clear"/>
         </w:rPr>
       </w:pPr>
       <w:r>
@@ -11915,7 +11915,7 @@
           <w:sz w:val="23"/>
           <w:sz w:val="23"/>
           <w:szCs w:val="23"/>
-          <w:shd w:fill="auto" w:val="clear"/>
+          <w:shd w:fill="FFFF00" w:val="clear"/>
           <w:rtl w:val="true"/>
         </w:rPr>
         <w:t xml:space="preserve">پیاده سازی فیلتر قیمت </w:t>
@@ -11926,7 +11926,7 @@
           <w:color w:val="1E2F38"/>
           <w:sz w:val="23"/>
           <w:szCs w:val="23"/>
-          <w:shd w:fill="auto" w:val="clear"/>
+          <w:shd w:fill="FFFF00" w:val="clear"/>
           <w:rtl w:val="true"/>
         </w:rPr>
         <w:t xml:space="preserve">( </w:t>
@@ -11938,7 +11938,7 @@
           <w:sz w:val="23"/>
           <w:sz w:val="23"/>
           <w:szCs w:val="23"/>
-          <w:shd w:fill="auto" w:val="clear"/>
+          <w:shd w:fill="FFFF00" w:val="clear"/>
           <w:rtl w:val="true"/>
         </w:rPr>
         <w:t xml:space="preserve">بخش اول </w:t>
@@ -11949,7 +11949,7 @@
           <w:color w:val="1E2F38"/>
           <w:sz w:val="23"/>
           <w:szCs w:val="23"/>
-          <w:shd w:fill="auto" w:val="clear"/>
+          <w:shd w:fill="FFFF00" w:val="clear"/>
           <w:rtl w:val="true"/>
         </w:rPr>
         <w:t>)</w:t>
@@ -11964,7 +11964,7 @@
         <w:jc w:val="left"/>
         <w:rPr>
           <w:highlight w:val="none"/>
-          <w:shd w:fill="auto" w:val="clear"/>
+          <w:shd w:fill="FFFF00" w:val="clear"/>
         </w:rPr>
       </w:pPr>
       <w:r>
@@ -11973,7 +11973,7 @@
           <w:color w:val="8F9CA7"/>
           <w:sz w:val="21"/>
           <w:szCs w:val="21"/>
-          <w:shd w:fill="auto" w:val="clear"/>
+          <w:shd w:fill="FFFF00" w:val="clear"/>
         </w:rPr>
         <w:t>00:28:00</w:t>
       </w:r>
@@ -11987,7 +11987,7 @@
         <w:jc w:val="left"/>
         <w:rPr>
           <w:highlight w:val="none"/>
-          <w:shd w:fill="auto" w:val="clear"/>
+          <w:shd w:fill="FFFF00" w:val="clear"/>
         </w:rPr>
       </w:pPr>
       <w:r>
@@ -11999,7 +11999,7 @@
           <w:sz w:val="24"/>
           <w:szCs w:val="24"/>
           <w:bdr w:val="single" w:sz="12" w:space="0" w:color="D7E0E9"/>
-          <w:shd w:fill="auto" w:val="clear"/>
+          <w:shd w:fill="FFFF00" w:val="clear"/>
         </w:rPr>
         <w:t>112</w:t>
       </w:r>
@@ -12022,7 +12022,7 @@
         <w:outlineLvl w:val="1"/>
         <w:rPr>
           <w:highlight w:val="none"/>
-          <w:shd w:fill="auto" w:val="clear"/>
+          <w:shd w:fill="FFFF00" w:val="clear"/>
         </w:rPr>
       </w:pPr>
       <w:r>
@@ -12032,7 +12032,7 @@
           <w:sz w:val="23"/>
           <w:sz w:val="23"/>
           <w:szCs w:val="23"/>
-          <w:shd w:fill="auto" w:val="clear"/>
+          <w:shd w:fill="FFFF00" w:val="clear"/>
           <w:rtl w:val="true"/>
         </w:rPr>
         <w:t xml:space="preserve">فیلتر قیمت محصولات </w:t>
@@ -12043,7 +12043,7 @@
           <w:color w:val="1E2F38"/>
           <w:sz w:val="23"/>
           <w:szCs w:val="23"/>
-          <w:shd w:fill="auto" w:val="clear"/>
+          <w:shd w:fill="FFFF00" w:val="clear"/>
           <w:rtl w:val="true"/>
         </w:rPr>
         <w:t xml:space="preserve">( </w:t>
@@ -12055,7 +12055,7 @@
           <w:sz w:val="23"/>
           <w:sz w:val="23"/>
           <w:szCs w:val="23"/>
-          <w:shd w:fill="auto" w:val="clear"/>
+          <w:shd w:fill="FFFF00" w:val="clear"/>
           <w:rtl w:val="true"/>
         </w:rPr>
         <w:t xml:space="preserve">بخش دوم </w:t>
@@ -12066,7 +12066,7 @@
           <w:color w:val="1E2F38"/>
           <w:sz w:val="23"/>
           <w:szCs w:val="23"/>
-          <w:shd w:fill="auto" w:val="clear"/>
+          <w:shd w:fill="FFFF00" w:val="clear"/>
           <w:rtl w:val="true"/>
         </w:rPr>
         <w:t>)</w:t>
@@ -12139,7 +12139,7 @@
         <w:outlineLvl w:val="1"/>
         <w:rPr>
           <w:highlight w:val="none"/>
-          <w:shd w:fill="auto" w:val="clear"/>
+          <w:shd w:fill="FFFF00" w:val="clear"/>
         </w:rPr>
       </w:pPr>
       <w:r>
@@ -12149,7 +12149,7 @@
           <w:sz w:val="23"/>
           <w:sz w:val="23"/>
           <w:szCs w:val="23"/>
-          <w:shd w:fill="auto" w:val="clear"/>
+          <w:shd w:fill="FFFF00" w:val="clear"/>
           <w:rtl w:val="true"/>
         </w:rPr>
         <w:t>داینامیک سازی بنرهای تبلیغاتی</w:t>
@@ -12222,7 +12222,7 @@
         <w:outlineLvl w:val="1"/>
         <w:rPr>
           <w:highlight w:val="none"/>
-          <w:shd w:fill="auto" w:val="clear"/>
+          <w:shd w:fill="FFFF00" w:val="clear"/>
         </w:rPr>
       </w:pPr>
       <w:r>
@@ -12232,7 +12232,7 @@
           <w:sz w:val="23"/>
           <w:sz w:val="23"/>
           <w:szCs w:val="23"/>
-          <w:shd w:fill="auto" w:val="clear"/>
+          <w:shd w:fill="FFFF00" w:val="clear"/>
           <w:rtl w:val="true"/>
         </w:rPr>
         <w:t xml:space="preserve">داینامیک کردن اسلایدر محصولات صفحه اصلی </w:t>
@@ -12243,7 +12243,7 @@
           <w:color w:val="1E2F38"/>
           <w:sz w:val="23"/>
           <w:szCs w:val="23"/>
-          <w:shd w:fill="auto" w:val="clear"/>
+          <w:shd w:fill="FFFF00" w:val="clear"/>
           <w:rtl w:val="true"/>
         </w:rPr>
         <w:t>(</w:t>
@@ -12255,7 +12255,7 @@
           <w:sz w:val="23"/>
           <w:sz w:val="23"/>
           <w:szCs w:val="23"/>
-          <w:shd w:fill="auto" w:val="clear"/>
+          <w:shd w:fill="FFFF00" w:val="clear"/>
           <w:rtl w:val="true"/>
         </w:rPr>
         <w:t>بخش اول</w:t>
@@ -12266,7 +12266,7 @@
           <w:color w:val="1E2F38"/>
           <w:sz w:val="23"/>
           <w:szCs w:val="23"/>
-          <w:shd w:fill="auto" w:val="clear"/>
+          <w:shd w:fill="FFFF00" w:val="clear"/>
           <w:rtl w:val="true"/>
         </w:rPr>
         <w:t>)</w:t>
@@ -12538,7 +12538,7 @@
         <w:outlineLvl w:val="1"/>
         <w:rPr>
           <w:highlight w:val="none"/>
-          <w:shd w:fill="auto" w:val="clear"/>
+          <w:shd w:fill="FFFF00" w:val="clear"/>
         </w:rPr>
       </w:pPr>
       <w:r>
@@ -12548,7 +12548,7 @@
           <w:sz w:val="23"/>
           <w:sz w:val="23"/>
           <w:szCs w:val="23"/>
-          <w:shd w:fill="auto" w:val="clear"/>
+          <w:shd w:fill="FFFF00" w:val="clear"/>
           <w:rtl w:val="true"/>
         </w:rPr>
         <w:t>داینامیک سازی گالری تصاویر محصولات</w:t>
@@ -12621,7 +12621,7 @@
         <w:outlineLvl w:val="1"/>
         <w:rPr>
           <w:highlight w:val="none"/>
-          <w:shd w:fill="auto" w:val="clear"/>
+          <w:shd w:fill="FFFF00" w:val="clear"/>
         </w:rPr>
       </w:pPr>
       <w:r>
@@ -12631,7 +12631,7 @@
           <w:sz w:val="23"/>
           <w:sz w:val="23"/>
           <w:szCs w:val="23"/>
-          <w:shd w:fill="auto" w:val="clear"/>
+          <w:shd w:fill="FFFF00" w:val="clear"/>
           <w:rtl w:val="true"/>
         </w:rPr>
         <w:t xml:space="preserve">داینامیک سازی گالری تصاویر و پیاده سازی </w:t>
@@ -12642,7 +12642,7 @@
           <w:color w:val="1E2F38"/>
           <w:sz w:val="23"/>
           <w:szCs w:val="23"/>
-          <w:shd w:fill="auto" w:val="clear"/>
+          <w:shd w:fill="FFFF00" w:val="clear"/>
         </w:rPr>
         <w:t>Modal</w:t>
       </w:r>
@@ -12652,7 +12652,7 @@
           <w:color w:val="1E2F38"/>
           <w:sz w:val="23"/>
           <w:szCs w:val="23"/>
-          <w:shd w:fill="auto" w:val="clear"/>
+          <w:shd w:fill="FFFF00" w:val="clear"/>
           <w:rtl w:val="true"/>
         </w:rPr>
         <w:t xml:space="preserve"> </w:t>
@@ -12664,7 +12664,7 @@
           <w:sz w:val="23"/>
           <w:sz w:val="23"/>
           <w:szCs w:val="23"/>
-          <w:shd w:fill="auto" w:val="clear"/>
+          <w:shd w:fill="FFFF00" w:val="clear"/>
           <w:rtl w:val="true"/>
         </w:rPr>
         <w:t>برای تصویر</w:t>

</xml_diff>